<commit_message>
Added PDF for Uebung2
</commit_message>
<xml_diff>
--- a/portfolio_uebung2/SA4E_Portfolio_Ueb2.docx
+++ b/portfolio_uebung2/SA4E_Portfolio_Ueb2.docx
@@ -6,131 +6,635 @@
       <w:pPr>
         <w:pStyle w:val="Titel"/>
         <w:rPr>
-          <w:lang w:val="de-DE"/>
+          <w:lang w:val="en-AU"/>
         </w:rPr>
       </w:pPr>
       <w:r>
         <w:rPr>
-          <w:lang w:val="de-DE"/>
-        </w:rPr>
-        <w:t xml:space="preserve">Software </w:t>
-      </w:r>
-      <w:proofErr w:type="spellStart"/>
-      <w:r>
-        <w:rPr>
-          <w:lang w:val="de-DE"/>
-        </w:rPr>
-        <w:t>Architectures</w:t>
-      </w:r>
-      <w:proofErr w:type="spellEnd"/>
-      <w:r>
-        <w:rPr>
-          <w:lang w:val="de-DE"/>
-        </w:rPr>
-        <w:t xml:space="preserve"> </w:t>
-      </w:r>
-      <w:proofErr w:type="spellStart"/>
-      <w:r>
-        <w:rPr>
-          <w:lang w:val="de-DE"/>
-        </w:rPr>
-        <w:t>for</w:t>
-      </w:r>
-      <w:proofErr w:type="spellEnd"/>
-      <w:r>
-        <w:rPr>
-          <w:lang w:val="de-DE"/>
-        </w:rPr>
-        <w:t xml:space="preserve"> Enterprises</w:t>
+          <w:lang w:val="en-AU"/>
+        </w:rPr>
+        <w:t>Software Architectures for Enterprises</w:t>
       </w:r>
     </w:p>
     <w:p>
       <w:pPr>
         <w:rPr>
+          <w:lang w:val="en-AU"/>
+        </w:rPr>
+      </w:pPr>
+      <w:r>
+        <w:rPr>
+          <w:lang w:val="en-AU"/>
+        </w:rPr>
+        <w:t>Portfolio Übung 2 - Lars Carpagne</w:t>
+      </w:r>
+    </w:p>
+    <w:p>
+      <w:pPr>
+        <w:rPr>
+          <w:lang w:val="en-AU"/>
+        </w:rPr>
+      </w:pPr>
+    </w:p>
+    <w:sdt>
+      <w:sdtPr>
+        <w:rPr>
           <w:lang w:val="de-DE"/>
         </w:rPr>
+        <w:id w:val="1838570506"/>
+        <w:docPartObj>
+          <w:docPartGallery w:val="Table of Contents"/>
+          <w:docPartUnique/>
+        </w:docPartObj>
+      </w:sdtPr>
+      <w:sdtEndPr>
+        <w:rPr>
+          <w:rFonts w:asciiTheme="minorHAnsi" w:eastAsiaTheme="minorEastAsia" w:hAnsiTheme="minorHAnsi" w:cstheme="minorBidi"/>
+          <w:color w:val="auto"/>
+          <w:sz w:val="22"/>
+          <w:szCs w:val="22"/>
+        </w:rPr>
+      </w:sdtEndPr>
+      <w:sdtContent>
+        <w:p>
+          <w:pPr>
+            <w:pStyle w:val="Inhaltsverzeichnisberschrift"/>
+          </w:pPr>
+          <w:r>
+            <w:rPr>
+              <w:lang w:val="de-DE"/>
+            </w:rPr>
+            <w:t>Inhaltsverzeichnis</w:t>
+          </w:r>
+        </w:p>
+        <w:p>
+          <w:pPr>
+            <w:pStyle w:val="Verzeichnis1"/>
+            <w:tabs>
+              <w:tab w:val="right" w:leader="dot" w:pos="8630"/>
+            </w:tabs>
+            <w:rPr>
+              <w:noProof/>
+            </w:rPr>
+          </w:pPr>
+          <w:r>
+            <w:fldChar w:fldCharType="begin"/>
+          </w:r>
+          <w:r>
+            <w:instrText xml:space="preserve"> TOC \o "1-3" \h \z \u </w:instrText>
+          </w:r>
+          <w:r>
+            <w:fldChar w:fldCharType="separate"/>
+          </w:r>
+          <w:hyperlink w:anchor="_Toc188820998" w:history="1">
+            <w:r>
+              <w:rPr>
+                <w:rStyle w:val="Hyperlink"/>
+                <w:noProof/>
+                <w:lang w:val="de-DE"/>
+              </w:rPr>
+              <w:t>Microservices</w:t>
+            </w:r>
+            <w:r>
+              <w:rPr>
+                <w:noProof/>
+                <w:webHidden/>
+              </w:rPr>
+              <w:tab/>
+            </w:r>
+            <w:r>
+              <w:rPr>
+                <w:noProof/>
+                <w:webHidden/>
+              </w:rPr>
+              <w:fldChar w:fldCharType="begin"/>
+            </w:r>
+            <w:r>
+              <w:rPr>
+                <w:noProof/>
+                <w:webHidden/>
+              </w:rPr>
+              <w:instrText xml:space="preserve"> PAGEREF _Toc188820998 \h </w:instrText>
+            </w:r>
+            <w:r>
+              <w:rPr>
+                <w:noProof/>
+                <w:webHidden/>
+              </w:rPr>
+            </w:r>
+            <w:r>
+              <w:rPr>
+                <w:noProof/>
+                <w:webHidden/>
+              </w:rPr>
+              <w:fldChar w:fldCharType="separate"/>
+            </w:r>
+            <w:r>
+              <w:rPr>
+                <w:noProof/>
+                <w:webHidden/>
+              </w:rPr>
+              <w:t>1</w:t>
+            </w:r>
+            <w:r>
+              <w:rPr>
+                <w:noProof/>
+                <w:webHidden/>
+              </w:rPr>
+              <w:fldChar w:fldCharType="end"/>
+            </w:r>
+          </w:hyperlink>
+        </w:p>
+        <w:p>
+          <w:pPr>
+            <w:pStyle w:val="Verzeichnis1"/>
+            <w:tabs>
+              <w:tab w:val="right" w:leader="dot" w:pos="8630"/>
+            </w:tabs>
+            <w:rPr>
+              <w:noProof/>
+            </w:rPr>
+          </w:pPr>
+          <w:hyperlink w:anchor="_Toc188820999" w:history="1">
+            <w:r>
+              <w:rPr>
+                <w:rStyle w:val="Hyperlink"/>
+                <w:noProof/>
+                <w:lang w:val="de-DE"/>
+              </w:rPr>
+              <w:t>Mögliche Tech-Stacks für die Architektur</w:t>
+            </w:r>
+            <w:r>
+              <w:rPr>
+                <w:noProof/>
+                <w:webHidden/>
+              </w:rPr>
+              <w:tab/>
+            </w:r>
+            <w:r>
+              <w:rPr>
+                <w:noProof/>
+                <w:webHidden/>
+              </w:rPr>
+              <w:fldChar w:fldCharType="begin"/>
+            </w:r>
+            <w:r>
+              <w:rPr>
+                <w:noProof/>
+                <w:webHidden/>
+              </w:rPr>
+              <w:instrText xml:space="preserve"> PAGEREF _Toc188820999 \h </w:instrText>
+            </w:r>
+            <w:r>
+              <w:rPr>
+                <w:noProof/>
+                <w:webHidden/>
+              </w:rPr>
+            </w:r>
+            <w:r>
+              <w:rPr>
+                <w:noProof/>
+                <w:webHidden/>
+              </w:rPr>
+              <w:fldChar w:fldCharType="separate"/>
+            </w:r>
+            <w:r>
+              <w:rPr>
+                <w:noProof/>
+                <w:webHidden/>
+              </w:rPr>
+              <w:t>1</w:t>
+            </w:r>
+            <w:r>
+              <w:rPr>
+                <w:noProof/>
+                <w:webHidden/>
+              </w:rPr>
+              <w:fldChar w:fldCharType="end"/>
+            </w:r>
+          </w:hyperlink>
+        </w:p>
+        <w:p>
+          <w:pPr>
+            <w:pStyle w:val="Verzeichnis3"/>
+            <w:tabs>
+              <w:tab w:val="right" w:leader="dot" w:pos="8630"/>
+            </w:tabs>
+            <w:rPr>
+              <w:noProof/>
+            </w:rPr>
+          </w:pPr>
+          <w:hyperlink w:anchor="_Toc188821000" w:history="1">
+            <w:r>
+              <w:rPr>
+                <w:rStyle w:val="Hyperlink"/>
+                <w:noProof/>
+                <w:lang w:val="de-DE"/>
+              </w:rPr>
+              <w:t>Docker-Komposition</w:t>
+            </w:r>
+            <w:r>
+              <w:rPr>
+                <w:noProof/>
+                <w:webHidden/>
+              </w:rPr>
+              <w:tab/>
+            </w:r>
+            <w:r>
+              <w:rPr>
+                <w:noProof/>
+                <w:webHidden/>
+              </w:rPr>
+              <w:fldChar w:fldCharType="begin"/>
+            </w:r>
+            <w:r>
+              <w:rPr>
+                <w:noProof/>
+                <w:webHidden/>
+              </w:rPr>
+              <w:instrText xml:space="preserve"> PAGEREF _Toc188821000 \h </w:instrText>
+            </w:r>
+            <w:r>
+              <w:rPr>
+                <w:noProof/>
+                <w:webHidden/>
+              </w:rPr>
+            </w:r>
+            <w:r>
+              <w:rPr>
+                <w:noProof/>
+                <w:webHidden/>
+              </w:rPr>
+              <w:fldChar w:fldCharType="separate"/>
+            </w:r>
+            <w:r>
+              <w:rPr>
+                <w:noProof/>
+                <w:webHidden/>
+              </w:rPr>
+              <w:t>2</w:t>
+            </w:r>
+            <w:r>
+              <w:rPr>
+                <w:noProof/>
+                <w:webHidden/>
+              </w:rPr>
+              <w:fldChar w:fldCharType="end"/>
+            </w:r>
+          </w:hyperlink>
+        </w:p>
+        <w:p>
+          <w:pPr>
+            <w:pStyle w:val="Verzeichnis1"/>
+            <w:tabs>
+              <w:tab w:val="right" w:leader="dot" w:pos="8630"/>
+            </w:tabs>
+            <w:rPr>
+              <w:noProof/>
+            </w:rPr>
+          </w:pPr>
+          <w:hyperlink w:anchor="_Toc188821001" w:history="1">
+            <w:r>
+              <w:rPr>
+                <w:rStyle w:val="Hyperlink"/>
+                <w:noProof/>
+              </w:rPr>
+              <w:t>Datenstrukturen</w:t>
+            </w:r>
+            <w:r>
+              <w:rPr>
+                <w:noProof/>
+                <w:webHidden/>
+              </w:rPr>
+              <w:tab/>
+            </w:r>
+            <w:r>
+              <w:rPr>
+                <w:noProof/>
+                <w:webHidden/>
+              </w:rPr>
+              <w:fldChar w:fldCharType="begin"/>
+            </w:r>
+            <w:r>
+              <w:rPr>
+                <w:noProof/>
+                <w:webHidden/>
+              </w:rPr>
+              <w:instrText xml:space="preserve"> PAGEREF _Toc188821001 \h </w:instrText>
+            </w:r>
+            <w:r>
+              <w:rPr>
+                <w:noProof/>
+                <w:webHidden/>
+              </w:rPr>
+            </w:r>
+            <w:r>
+              <w:rPr>
+                <w:noProof/>
+                <w:webHidden/>
+              </w:rPr>
+              <w:fldChar w:fldCharType="separate"/>
+            </w:r>
+            <w:r>
+              <w:rPr>
+                <w:noProof/>
+                <w:webHidden/>
+              </w:rPr>
+              <w:t>3</w:t>
+            </w:r>
+            <w:r>
+              <w:rPr>
+                <w:noProof/>
+                <w:webHidden/>
+              </w:rPr>
+              <w:fldChar w:fldCharType="end"/>
+            </w:r>
+          </w:hyperlink>
+        </w:p>
+        <w:p>
+          <w:pPr>
+            <w:pStyle w:val="Verzeichnis1"/>
+            <w:tabs>
+              <w:tab w:val="right" w:leader="dot" w:pos="8630"/>
+            </w:tabs>
+            <w:rPr>
+              <w:noProof/>
+            </w:rPr>
+          </w:pPr>
+          <w:hyperlink w:anchor="_Toc188821002" w:history="1">
+            <w:r>
+              <w:rPr>
+                <w:rStyle w:val="Hyperlink"/>
+                <w:noProof/>
+                <w:lang w:val="de-DE"/>
+              </w:rPr>
+              <w:t>Analyse: Datenverkehr und Skalierung</w:t>
+            </w:r>
+            <w:r>
+              <w:rPr>
+                <w:noProof/>
+                <w:webHidden/>
+              </w:rPr>
+              <w:tab/>
+            </w:r>
+            <w:r>
+              <w:rPr>
+                <w:noProof/>
+                <w:webHidden/>
+              </w:rPr>
+              <w:fldChar w:fldCharType="begin"/>
+            </w:r>
+            <w:r>
+              <w:rPr>
+                <w:noProof/>
+                <w:webHidden/>
+              </w:rPr>
+              <w:instrText xml:space="preserve"> PAGEREF _Toc188821002 \h </w:instrText>
+            </w:r>
+            <w:r>
+              <w:rPr>
+                <w:noProof/>
+                <w:webHidden/>
+              </w:rPr>
+            </w:r>
+            <w:r>
+              <w:rPr>
+                <w:noProof/>
+                <w:webHidden/>
+              </w:rPr>
+              <w:fldChar w:fldCharType="separate"/>
+            </w:r>
+            <w:r>
+              <w:rPr>
+                <w:noProof/>
+                <w:webHidden/>
+              </w:rPr>
+              <w:t>5</w:t>
+            </w:r>
+            <w:r>
+              <w:rPr>
+                <w:noProof/>
+                <w:webHidden/>
+              </w:rPr>
+              <w:fldChar w:fldCharType="end"/>
+            </w:r>
+          </w:hyperlink>
+        </w:p>
+        <w:p>
+          <w:pPr>
+            <w:pStyle w:val="Verzeichnis2"/>
+            <w:tabs>
+              <w:tab w:val="right" w:leader="dot" w:pos="8630"/>
+            </w:tabs>
+            <w:rPr>
+              <w:noProof/>
+            </w:rPr>
+          </w:pPr>
+          <w:hyperlink w:anchor="_Toc188821003" w:history="1">
+            <w:r>
+              <w:rPr>
+                <w:rStyle w:val="Hyperlink"/>
+                <w:noProof/>
+                <w:lang w:val="de-DE"/>
+              </w:rPr>
+              <w:t>Eigene Hardwareanalyse</w:t>
+            </w:r>
+            <w:r>
+              <w:rPr>
+                <w:noProof/>
+                <w:webHidden/>
+              </w:rPr>
+              <w:tab/>
+            </w:r>
+            <w:r>
+              <w:rPr>
+                <w:noProof/>
+                <w:webHidden/>
+              </w:rPr>
+              <w:fldChar w:fldCharType="begin"/>
+            </w:r>
+            <w:r>
+              <w:rPr>
+                <w:noProof/>
+                <w:webHidden/>
+              </w:rPr>
+              <w:instrText xml:space="preserve"> PAGEREF _Toc188821003 \h </w:instrText>
+            </w:r>
+            <w:r>
+              <w:rPr>
+                <w:noProof/>
+                <w:webHidden/>
+              </w:rPr>
+            </w:r>
+            <w:r>
+              <w:rPr>
+                <w:noProof/>
+                <w:webHidden/>
+              </w:rPr>
+              <w:fldChar w:fldCharType="separate"/>
+            </w:r>
+            <w:r>
+              <w:rPr>
+                <w:noProof/>
+                <w:webHidden/>
+              </w:rPr>
+              <w:t>5</w:t>
+            </w:r>
+            <w:r>
+              <w:rPr>
+                <w:noProof/>
+                <w:webHidden/>
+              </w:rPr>
+              <w:fldChar w:fldCharType="end"/>
+            </w:r>
+          </w:hyperlink>
+        </w:p>
+        <w:p>
+          <w:pPr>
+            <w:pStyle w:val="Verzeichnis2"/>
+            <w:tabs>
+              <w:tab w:val="right" w:leader="dot" w:pos="8630"/>
+            </w:tabs>
+            <w:rPr>
+              <w:noProof/>
+            </w:rPr>
+          </w:pPr>
+          <w:hyperlink w:anchor="_Toc188821004" w:history="1">
+            <w:r>
+              <w:rPr>
+                <w:rStyle w:val="Hyperlink"/>
+                <w:noProof/>
+                <w:lang w:val="de-DE"/>
+              </w:rPr>
+              <w:t>Lösung: Verteilte Anwendung</w:t>
+            </w:r>
+            <w:r>
+              <w:rPr>
+                <w:noProof/>
+                <w:webHidden/>
+              </w:rPr>
+              <w:tab/>
+            </w:r>
+            <w:r>
+              <w:rPr>
+                <w:noProof/>
+                <w:webHidden/>
+              </w:rPr>
+              <w:fldChar w:fldCharType="begin"/>
+            </w:r>
+            <w:r>
+              <w:rPr>
+                <w:noProof/>
+                <w:webHidden/>
+              </w:rPr>
+              <w:instrText xml:space="preserve"> PAGEREF _Toc188821004 \h </w:instrText>
+            </w:r>
+            <w:r>
+              <w:rPr>
+                <w:noProof/>
+                <w:webHidden/>
+              </w:rPr>
+            </w:r>
+            <w:r>
+              <w:rPr>
+                <w:noProof/>
+                <w:webHidden/>
+              </w:rPr>
+              <w:fldChar w:fldCharType="separate"/>
+            </w:r>
+            <w:r>
+              <w:rPr>
+                <w:noProof/>
+                <w:webHidden/>
+              </w:rPr>
+              <w:t>5</w:t>
+            </w:r>
+            <w:r>
+              <w:rPr>
+                <w:noProof/>
+                <w:webHidden/>
+              </w:rPr>
+              <w:fldChar w:fldCharType="end"/>
+            </w:r>
+          </w:hyperlink>
+        </w:p>
+        <w:p>
+          <w:r>
+            <w:rPr>
+              <w:b/>
+              <w:bCs/>
+              <w:lang w:val="de-DE"/>
+            </w:rPr>
+            <w:fldChar w:fldCharType="end"/>
+          </w:r>
+        </w:p>
+      </w:sdtContent>
+    </w:sdt>
+    <w:p>
+      <w:pPr>
+        <w:pStyle w:val="berschrift1"/>
+        <w:rPr>
+          <w:lang w:val="de-DE"/>
+        </w:rPr>
       </w:pPr>
+      <w:bookmarkStart w:id="0" w:name="_Toc188820998"/>
       <w:r>
         <w:rPr>
           <w:lang w:val="de-DE"/>
         </w:rPr>
-        <w:t>Portfolio Übung 2 - Lars Carpagne</w:t>
+        <w:t>Microservices</w:t>
+      </w:r>
+      <w:bookmarkEnd w:id="0"/>
+    </w:p>
+    <w:p>
+      <w:pPr>
+        <w:rPr>
+          <w:lang w:val="de-DE"/>
+        </w:rPr>
+      </w:pPr>
+      <w:r>
+        <w:rPr>
+          <w:lang w:val="de-DE"/>
+        </w:rPr>
+        <w:br/>
+        <w:t xml:space="preserve">Microservices sind eine Architekturform, bei der Anwendungen in unabhängige, kleine Dienste zerlegt werden. </w:t>
+      </w:r>
+      <w:r>
+        <w:rPr>
+          <w:lang w:val="de-DE"/>
+        </w:rPr>
+        <w:br/>
+        <w:t xml:space="preserve">Jeder Dienst ist eigenständig, fokussiert auf eine spezifische Aufgabe und kommuniziert über klar definierte Schnittstellen, wie REST APIs. </w:t>
+      </w:r>
+      <w:r>
+        <w:rPr>
+          <w:lang w:val="de-DE"/>
+        </w:rPr>
+        <w:br/>
+        <w:t>Diese Architektur bietet Vorteile wie Skalierbarkeit, Flexibilität und einfachere Wartung.</w:t>
+      </w:r>
+      <w:r>
+        <w:rPr>
+          <w:lang w:val="de-DE"/>
+        </w:rPr>
+        <w:br/>
       </w:r>
     </w:p>
     <w:p>
       <w:pPr>
         <w:pStyle w:val="berschrift1"/>
+        <w:rPr>
+          <w:lang w:val="de-DE"/>
+        </w:rPr>
       </w:pPr>
-      <w:r>
-        <w:t xml:space="preserve">Microservices </w:t>
-      </w:r>
-      <w:proofErr w:type="spellStart"/>
-      <w:r>
-        <w:t>Architektur</w:t>
-      </w:r>
-      <w:proofErr w:type="spellEnd"/>
-      <w:r>
-        <w:t xml:space="preserve"> und </w:t>
-      </w:r>
-      <w:proofErr w:type="spellStart"/>
-      <w:r>
-        <w:t>Analyse</w:t>
-      </w:r>
-      <w:proofErr w:type="spellEnd"/>
-    </w:p>
-    <w:p>
-      <w:pPr>
+      <w:bookmarkStart w:id="1" w:name="_Toc188820999"/>
+      <w:r>
         <w:rPr>
           <w:lang w:val="de-DE"/>
         </w:rPr>
-      </w:pPr>
-      <w:r>
-        <w:rPr>
-          <w:lang w:val="de-DE"/>
-        </w:rPr>
-        <w:br/>
-        <w:t xml:space="preserve">Microservices sind eine Architekturform, bei der Anwendungen in unabhängige, kleine Dienste zerlegt werden. </w:t>
-      </w:r>
-      <w:r>
-        <w:rPr>
-          <w:lang w:val="de-DE"/>
-        </w:rPr>
-        <w:br/>
-        <w:t xml:space="preserve">Jeder Dienst ist eigenständig, fokussiert auf eine spezifische Aufgabe und kommuniziert über klar definierte Schnittstellen, wie REST APIs. </w:t>
-      </w:r>
-      <w:r>
-        <w:rPr>
-          <w:lang w:val="de-DE"/>
-        </w:rPr>
-        <w:br/>
-        <w:t>Diese Architektur bietet Vorteile wie Skalierbarkeit, Flexibilität und einfachere Wartung.</w:t>
-      </w:r>
-      <w:r>
-        <w:rPr>
-          <w:lang w:val="de-DE"/>
-        </w:rPr>
-        <w:br/>
-      </w:r>
-    </w:p>
-    <w:p>
-      <w:pPr>
-        <w:pStyle w:val="berschrift3"/>
-        <w:rPr>
-          <w:lang w:val="de-DE"/>
-        </w:rPr>
-      </w:pPr>
-      <w:r>
-        <w:rPr>
-          <w:lang w:val="de-DE"/>
-        </w:rPr>
-        <w:t xml:space="preserve">Mögliche </w:t>
-      </w:r>
-      <w:r>
-        <w:rPr>
-          <w:lang w:val="de-DE"/>
-        </w:rPr>
-        <w:t>Tech-Stacks für die Architektur</w:t>
-      </w:r>
+        <w:t>Mögliche Tech-Stacks für die Architektur</w:t>
+      </w:r>
+      <w:bookmarkEnd w:id="1"/>
     </w:p>
     <w:p>
       <w:r>
@@ -224,19 +728,11 @@
           <w:lang w:val="en-AU"/>
         </w:rPr>
       </w:pPr>
-      <w:proofErr w:type="spellStart"/>
       <w:r>
         <w:rPr>
           <w:lang w:val="en-AU"/>
         </w:rPr>
-        <w:t>Datenbanken</w:t>
-      </w:r>
-      <w:proofErr w:type="spellEnd"/>
-      <w:r>
-        <w:rPr>
-          <w:lang w:val="en-AU"/>
-        </w:rPr>
-        <w:t xml:space="preserve">: </w:t>
+        <w:t xml:space="preserve">Datenbanken: </w:t>
       </w:r>
     </w:p>
     <w:p>
@@ -272,6 +768,7 @@
         <w:rPr>
           <w:lang w:val="en-AU"/>
         </w:rPr>
+        <w:lastRenderedPageBreak/>
         <w:t xml:space="preserve">PostgreSQL, </w:t>
       </w:r>
     </w:p>
@@ -371,19 +868,11 @@
           <w:lang w:val="de-DE"/>
         </w:rPr>
       </w:pPr>
-      <w:proofErr w:type="spellStart"/>
       <w:r>
         <w:rPr>
           <w:lang w:val="de-DE"/>
         </w:rPr>
-        <w:t>Kubernetes</w:t>
-      </w:r>
-      <w:proofErr w:type="spellEnd"/>
-      <w:r>
-        <w:rPr>
-          <w:lang w:val="de-DE"/>
-        </w:rPr>
-        <w:t>.</w:t>
+        <w:t>Kubernetes.</w:t>
       </w:r>
     </w:p>
     <w:p>
@@ -467,29 +956,12 @@
           <w:lang w:val="en-AU"/>
         </w:rPr>
       </w:pPr>
-      <w:proofErr w:type="spellStart"/>
       <w:r>
         <w:rPr>
           <w:lang w:val="en-AU"/>
         </w:rPr>
-        <w:lastRenderedPageBreak/>
-        <w:t>Versionierung</w:t>
-      </w:r>
-      <w:proofErr w:type="spellEnd"/>
-      <w:r>
-        <w:rPr>
-          <w:lang w:val="en-AU"/>
-        </w:rPr>
-        <w:t xml:space="preserve"> + CI/CD + </w:t>
-      </w:r>
-      <w:proofErr w:type="spellStart"/>
-      <w:r>
-        <w:rPr>
-          <w:lang w:val="en-AU"/>
-        </w:rPr>
-        <w:t>Projektmanagement</w:t>
-      </w:r>
-      <w:proofErr w:type="spellEnd"/>
+        <w:t>Versionierung + CI/CD + Projektmanagement</w:t>
+      </w:r>
       <w:r>
         <w:rPr>
           <w:lang w:val="en-AU"/>
@@ -563,42 +1035,14 @@
           <w:lang w:val="de-DE"/>
         </w:rPr>
         <w:br/>
-        <w:t>- Auth/</w:t>
-      </w:r>
-      <w:proofErr w:type="spellStart"/>
+        <w:t>- Auth/Validator: ASP.NET Core für Zugriffstoken und Datenvalidierung.</w:t>
+      </w:r>
       <w:r>
         <w:rPr>
           <w:lang w:val="de-DE"/>
         </w:rPr>
-        <w:t>Validator</w:t>
-      </w:r>
-      <w:proofErr w:type="spellEnd"/>
-      <w:r>
-        <w:rPr>
-          <w:lang w:val="de-DE"/>
-        </w:rPr>
-        <w:t>: ASP.NET Core für Zugriffstoken und Datenvalidierung.</w:t>
-      </w:r>
-      <w:r>
-        <w:rPr>
-          <w:lang w:val="de-DE"/>
-        </w:rPr>
         <w:br/>
-        <w:t xml:space="preserve">- </w:t>
-      </w:r>
-      <w:proofErr w:type="spellStart"/>
-      <w:r>
-        <w:rPr>
-          <w:lang w:val="de-DE"/>
-        </w:rPr>
-        <w:t>Wishes</w:t>
-      </w:r>
-      <w:proofErr w:type="spellEnd"/>
-      <w:r>
-        <w:rPr>
-          <w:lang w:val="de-DE"/>
-        </w:rPr>
-        <w:t>-Service: ASP.NET Core für CRUD-Operationen.</w:t>
+        <w:t>- Wishes-Service: ASP.NET Core für CRUD-Operationen.</w:t>
       </w:r>
       <w:r>
         <w:rPr>
@@ -628,12 +1072,14 @@
           <w:lang w:val="de-DE"/>
         </w:rPr>
       </w:pPr>
+      <w:bookmarkStart w:id="2" w:name="_Toc188821000"/>
       <w:r>
         <w:rPr>
           <w:lang w:val="de-DE"/>
         </w:rPr>
         <w:t>Docker-Komposition</w:t>
       </w:r>
+      <w:bookmarkEnd w:id="2"/>
     </w:p>
     <w:p>
       <w:pPr>
@@ -652,21 +1098,7 @@
         <w:rPr>
           <w:lang w:val="de-DE"/>
         </w:rPr>
-        <w:t xml:space="preserve"> Hierfür wird eine Docker </w:t>
-      </w:r>
-      <w:proofErr w:type="spellStart"/>
-      <w:r>
-        <w:rPr>
-          <w:lang w:val="de-DE"/>
-        </w:rPr>
-        <w:t>Compose.yaml</w:t>
-      </w:r>
-      <w:proofErr w:type="spellEnd"/>
-      <w:r>
-        <w:rPr>
-          <w:lang w:val="de-DE"/>
-        </w:rPr>
-        <w:t xml:space="preserve"> genutzt um alle benötigten Services in einem Netzwerk zu simulieren</w:t>
+        <w:t xml:space="preserve"> Hierfür wird eine Docker Compose.yaml genutzt um alle benötigten Services in einem Netzwerk zu simulieren</w:t>
       </w:r>
     </w:p>
     <w:p>
@@ -680,63 +1112,21 @@
           <w:lang w:val="de-DE"/>
         </w:rPr>
         <w:br/>
-        <w:t xml:space="preserve">- API Gateway: Empfang und Routing von </w:t>
-      </w:r>
-      <w:proofErr w:type="spellStart"/>
+        <w:t>- API Gateway: Empfang und Routing von Requests.</w:t>
+      </w:r>
       <w:r>
         <w:rPr>
           <w:lang w:val="de-DE"/>
         </w:rPr>
-        <w:t>Requests</w:t>
-      </w:r>
-      <w:proofErr w:type="spellEnd"/>
+        <w:br/>
+        <w:t>- Validator-Service: Validierung von Anfragen.</w:t>
+      </w:r>
       <w:r>
         <w:rPr>
           <w:lang w:val="de-DE"/>
         </w:rPr>
-        <w:t>.</w:t>
-      </w:r>
-      <w:r>
-        <w:rPr>
-          <w:lang w:val="de-DE"/>
-        </w:rPr>
         <w:br/>
-        <w:t xml:space="preserve">- </w:t>
-      </w:r>
-      <w:proofErr w:type="spellStart"/>
-      <w:r>
-        <w:rPr>
-          <w:lang w:val="de-DE"/>
-        </w:rPr>
-        <w:t>Validator</w:t>
-      </w:r>
-      <w:proofErr w:type="spellEnd"/>
-      <w:r>
-        <w:rPr>
-          <w:lang w:val="de-DE"/>
-        </w:rPr>
-        <w:t>-Service: Validierung von Anfragen.</w:t>
-      </w:r>
-      <w:r>
-        <w:rPr>
-          <w:lang w:val="de-DE"/>
-        </w:rPr>
-        <w:br/>
-        <w:t xml:space="preserve">- </w:t>
-      </w:r>
-      <w:proofErr w:type="spellStart"/>
-      <w:r>
-        <w:rPr>
-          <w:lang w:val="de-DE"/>
-        </w:rPr>
-        <w:t>Wishes</w:t>
-      </w:r>
-      <w:proofErr w:type="spellEnd"/>
-      <w:r>
-        <w:rPr>
-          <w:lang w:val="de-DE"/>
-        </w:rPr>
-        <w:t>-Service: CRUD für Wünsche.</w:t>
+        <w:t>- Wishes-Service: CRUD für Wünsche.</w:t>
       </w:r>
       <w:r>
         <w:rPr>
@@ -751,6 +1141,623 @@
         </w:rPr>
         <w:br/>
         <w:t>- Apache-Camel Scan-Service: Hochladen von Bildern als Wunsch</w:t>
+      </w:r>
+      <w:r>
+        <w:rPr>
+          <w:lang w:val="de-DE"/>
+        </w:rPr>
+        <w:br/>
+      </w:r>
+    </w:p>
+    <w:p>
+      <w:pPr>
+        <w:rPr>
+          <w:lang w:val="de-DE"/>
+        </w:rPr>
+      </w:pPr>
+      <w:r>
+        <w:rPr>
+          <w:lang w:val="de-DE"/>
+        </w:rPr>
+        <w:br w:type="page"/>
+      </w:r>
+    </w:p>
+    <w:p>
+      <w:pPr>
+        <w:pStyle w:val="berschrift1"/>
+      </w:pPr>
+      <w:bookmarkStart w:id="3" w:name="_Toc188821001"/>
+      <w:r>
+        <w:lastRenderedPageBreak/>
+        <w:t>Datenstrukturen</w:t>
+      </w:r>
+      <w:bookmarkEnd w:id="3"/>
+    </w:p>
+    <w:p>
+      <w:r>
+        <w:br/>
+        <w:t xml:space="preserve">ValidationRequest: </w:t>
+      </w:r>
+      <w:r>
+        <w:br/>
+      </w:r>
+      <w:r>
+        <w:t xml:space="preserve">{ </w:t>
+      </w:r>
+      <w:r>
+        <w:br/>
+        <w:t xml:space="preserve">    </w:t>
+      </w:r>
+      <w:r>
+        <w:t xml:space="preserve">AccessToken: string, </w:t>
+      </w:r>
+      <w:r>
+        <w:br/>
+        <w:t xml:space="preserve">    </w:t>
+      </w:r>
+      <w:r>
+        <w:t xml:space="preserve">Wish: { </w:t>
+      </w:r>
+      <w:r>
+        <w:br/>
+        <w:t xml:space="preserve">         </w:t>
+      </w:r>
+      <w:r>
+        <w:t xml:space="preserve">Id: int, </w:t>
+      </w:r>
+      <w:r>
+        <w:br/>
+        <w:t xml:space="preserve">         </w:t>
+      </w:r>
+      <w:r>
+        <w:t xml:space="preserve">Description: string, </w:t>
+      </w:r>
+      <w:r>
+        <w:br/>
+        <w:t xml:space="preserve">         FileName: string</w:t>
+      </w:r>
+      <w:r>
+        <w:br/>
+        <w:t xml:space="preserve">         </w:t>
+      </w:r>
+      <w:r>
+        <w:t xml:space="preserve">Status: string </w:t>
+      </w:r>
+      <w:r>
+        <w:br/>
+        <w:t xml:space="preserve">    </w:t>
+      </w:r>
+      <w:r>
+        <w:t>}</w:t>
+      </w:r>
+      <w:r>
+        <w:br/>
+        <w:t>}</w:t>
+      </w:r>
+      <w:r>
+        <w:br/>
+      </w:r>
+      <w:r>
+        <w:br/>
+        <w:t xml:space="preserve">ValidationResponse: </w:t>
+      </w:r>
+      <w:r>
+        <w:br/>
+      </w:r>
+      <w:r>
+        <w:t xml:space="preserve">{ </w:t>
+      </w:r>
+      <w:r>
+        <w:br/>
+        <w:t xml:space="preserve">    </w:t>
+      </w:r>
+      <w:r>
+        <w:t xml:space="preserve">IsValid: bool, </w:t>
+      </w:r>
+      <w:r>
+        <w:br/>
+        <w:t xml:space="preserve">    </w:t>
+      </w:r>
+      <w:r>
+        <w:t xml:space="preserve">Message: string, </w:t>
+      </w:r>
+      <w:r>
+        <w:br/>
+        <w:t xml:space="preserve">    </w:t>
+      </w:r>
+      <w:r>
+        <w:t xml:space="preserve">ValidatedWish: </w:t>
+      </w:r>
+      <w:r>
+        <w:br/>
+        <w:t xml:space="preserve">     </w:t>
+      </w:r>
+      <w:r>
+        <w:t>{</w:t>
+      </w:r>
+      <w:r>
+        <w:br/>
+        <w:t xml:space="preserve">          </w:t>
+      </w:r>
+      <w:r>
+        <w:t xml:space="preserve">Id: int, </w:t>
+      </w:r>
+      <w:r>
+        <w:br/>
+        <w:t xml:space="preserve">          </w:t>
+      </w:r>
+      <w:r>
+        <w:t xml:space="preserve">Description: string, </w:t>
+      </w:r>
+      <w:r>
+        <w:br/>
+        <w:t xml:space="preserve">          FileName: string</w:t>
+      </w:r>
+      <w:r>
+        <w:br/>
+        <w:t xml:space="preserve">          </w:t>
+      </w:r>
+      <w:r>
+        <w:t xml:space="preserve">Status: string </w:t>
+      </w:r>
+      <w:r>
+        <w:br/>
+        <w:t xml:space="preserve">      </w:t>
+      </w:r>
+      <w:r>
+        <w:t xml:space="preserve">} </w:t>
+      </w:r>
+      <w:r>
+        <w:br/>
+      </w:r>
+      <w:r>
+        <w:t>}</w:t>
+      </w:r>
+      <w:r>
+        <w:br/>
+      </w:r>
+      <w:r>
+        <w:br/>
+        <w:t xml:space="preserve">WishesRequest: </w:t>
+      </w:r>
+      <w:r>
+        <w:br/>
+      </w:r>
+      <w:r>
+        <w:t xml:space="preserve">{ </w:t>
+      </w:r>
+      <w:r>
+        <w:br/>
+        <w:t xml:space="preserve">      </w:t>
+      </w:r>
+      <w:r>
+        <w:t xml:space="preserve">Action: string, </w:t>
+      </w:r>
+      <w:r>
+        <w:br/>
+        <w:t xml:space="preserve">      Wish: { </w:t>
+      </w:r>
+      <w:r>
+        <w:br/>
+        <w:t xml:space="preserve">         Id: int, </w:t>
+      </w:r>
+      <w:r>
+        <w:br/>
+        <w:t xml:space="preserve">         Description: string, </w:t>
+      </w:r>
+      <w:r>
+        <w:br/>
+        <w:t xml:space="preserve">         FileName: string</w:t>
+      </w:r>
+      <w:r>
+        <w:br/>
+        <w:t xml:space="preserve">         Status: string </w:t>
+      </w:r>
+      <w:r>
+        <w:br/>
+        <w:t xml:space="preserve">    }</w:t>
+      </w:r>
+      <w:r>
+        <w:br/>
+        <w:t>}</w:t>
+      </w:r>
+      <w:r>
+        <w:br/>
+      </w:r>
+      <w:r>
+        <w:br/>
+        <w:t xml:space="preserve">WishesResponse: </w:t>
+      </w:r>
+      <w:r>
+        <w:br/>
+      </w:r>
+      <w:r>
+        <w:t xml:space="preserve">{ </w:t>
+      </w:r>
+      <w:r>
+        <w:br/>
+        <w:t xml:space="preserve">       </w:t>
+      </w:r>
+      <w:r>
+        <w:t xml:space="preserve">Success: bool, </w:t>
+      </w:r>
+      <w:r>
+        <w:br/>
+        <w:t xml:space="preserve">       </w:t>
+      </w:r>
+      <w:r>
+        <w:t xml:space="preserve">Message: string, </w:t>
+      </w:r>
+      <w:r>
+        <w:br/>
+        <w:t xml:space="preserve">       </w:t>
+      </w:r>
+      <w:r>
+        <w:t>Data: [</w:t>
+      </w:r>
+      <w:r>
+        <w:br/>
+        <w:t xml:space="preserve">            </w:t>
+      </w:r>
+      <w:r>
+        <w:t xml:space="preserve">{ </w:t>
+      </w:r>
+      <w:r>
+        <w:br/>
+      </w:r>
+      <w:r>
+        <w:lastRenderedPageBreak/>
+        <w:t xml:space="preserve">                 </w:t>
+      </w:r>
+      <w:r>
+        <w:t xml:space="preserve">Id: int, </w:t>
+      </w:r>
+      <w:r>
+        <w:br/>
+        <w:t xml:space="preserve">                 </w:t>
+      </w:r>
+      <w:r>
+        <w:t>Description: string,</w:t>
+      </w:r>
+      <w:r>
+        <w:br/>
+        <w:t xml:space="preserve">                 </w:t>
+      </w:r>
+      <w:r>
+        <w:t xml:space="preserve">Status: string </w:t>
+      </w:r>
+      <w:r>
+        <w:br/>
+        <w:t xml:space="preserve">            </w:t>
+      </w:r>
+      <w:r>
+        <w:t>}</w:t>
+      </w:r>
+      <w:r>
+        <w:br/>
+        <w:t xml:space="preserve">      </w:t>
+      </w:r>
+      <w:r>
+        <w:t xml:space="preserve">] </w:t>
+      </w:r>
+      <w:r>
+        <w:br/>
+      </w:r>
+      <w:r>
+        <w:t>}</w:t>
+      </w:r>
+      <w:r>
+        <w:br/>
+      </w:r>
+      <w:r>
+        <w:br/>
+      </w:r>
+      <w:r>
+        <w:br/>
+        <w:t xml:space="preserve">MySQL </w:t>
+      </w:r>
+      <w:r>
+        <w:t>Struktur</w:t>
+      </w:r>
+      <w:r>
+        <w:t xml:space="preserve">: </w:t>
+      </w:r>
+      <w:r>
+        <w:br/>
+      </w:r>
+      <w:r>
+        <w:t>CREATE TABLE Wish (</w:t>
+      </w:r>
+      <w:r>
+        <w:br/>
+        <w:t xml:space="preserve">       </w:t>
+      </w:r>
+      <w:r>
+        <w:t xml:space="preserve">Id INTEGER AUTO_INCREMENT, </w:t>
+      </w:r>
+      <w:r>
+        <w:br/>
+        <w:t xml:space="preserve">       </w:t>
+      </w:r>
+      <w:r>
+        <w:t>Description VARCHAR(500)</w:t>
+      </w:r>
+      <w:r>
+        <w:t xml:space="preserve"> NOT NULL</w:t>
+      </w:r>
+      <w:r>
+        <w:t xml:space="preserve">, </w:t>
+      </w:r>
+      <w:r>
+        <w:br/>
+        <w:t xml:space="preserve">       FileName VARCHAR(100),</w:t>
+      </w:r>
+      <w:r>
+        <w:br/>
+        <w:t xml:space="preserve">       </w:t>
+      </w:r>
+      <w:r>
+        <w:t>Status ENUM(</w:t>
+      </w:r>
+      <w:r>
+        <w:t>‘Formulated’, ‘InProgress’, ‘Delivering’, ‘UnderTree’</w:t>
+      </w:r>
+      <w:r>
+        <w:t>)</w:t>
+      </w:r>
+      <w:r>
+        <w:br/>
+      </w:r>
+      <w:r>
+        <w:br/>
+        <w:t xml:space="preserve">       PRIMARY KEY(Id)</w:t>
+      </w:r>
+      <w:r>
+        <w:br/>
+      </w:r>
+      <w:r>
+        <w:t>).</w:t>
+      </w:r>
+    </w:p>
+    <w:p>
+      <w:r>
+        <w:br w:type="page"/>
+      </w:r>
+    </w:p>
+    <w:p>
+      <w:pPr>
+        <w:pStyle w:val="berschrift1"/>
+        <w:rPr>
+          <w:lang w:val="de-DE"/>
+        </w:rPr>
+      </w:pPr>
+      <w:bookmarkStart w:id="4" w:name="_Toc188821002"/>
+      <w:r>
+        <w:rPr>
+          <w:lang w:val="de-DE"/>
+        </w:rPr>
+        <w:lastRenderedPageBreak/>
+        <w:t>Analyse: Datenverkehr und Skalierung</w:t>
+      </w:r>
+      <w:bookmarkEnd w:id="4"/>
+    </w:p>
+    <w:p>
+      <w:pPr>
+        <w:rPr>
+          <w:lang w:val="de-DE"/>
+        </w:rPr>
+      </w:pPr>
+      <w:r>
+        <w:rPr>
+          <w:lang w:val="de-DE"/>
+        </w:rPr>
+        <w:br/>
+      </w:r>
+      <w:r>
+        <w:rPr>
+          <w:lang w:val="de-DE"/>
+        </w:rPr>
+        <w:t>Wir erwarten</w:t>
+      </w:r>
+      <w:r>
+        <w:rPr>
+          <w:lang w:val="de-DE"/>
+        </w:rPr>
+        <w:t xml:space="preserve"> 8 Milliarden Wünsche</w:t>
+      </w:r>
+      <w:r>
+        <w:rPr>
+          <w:lang w:val="de-DE"/>
+        </w:rPr>
+        <w:t>. Es wird angenommen, dass alle Wünsche</w:t>
+      </w:r>
+      <w:r>
+        <w:rPr>
+          <w:lang w:val="de-DE"/>
+        </w:rPr>
+        <w:t xml:space="preserve"> innerhalb von 90 Tagen</w:t>
+      </w:r>
+      <w:r>
+        <w:rPr>
+          <w:lang w:val="de-DE"/>
+        </w:rPr>
+        <w:t xml:space="preserve"> um Weihnachten erwartet werden. </w:t>
+      </w:r>
+      <w:r>
+        <w:rPr>
+          <w:lang w:val="de-DE"/>
+        </w:rPr>
+        <w:br/>
+        <w:t xml:space="preserve">Dadurch ergeben sich </w:t>
+      </w:r>
+      <w:r>
+        <w:rPr>
+          <w:lang w:val="de-DE"/>
+        </w:rPr>
+        <w:br/>
+      </w:r>
+      <w:r>
+        <w:rPr>
+          <w:lang w:val="de-DE"/>
+        </w:rPr>
+        <w:t>92</w:t>
+      </w:r>
+      <w:r>
+        <w:rPr>
+          <w:lang w:val="de-DE"/>
+        </w:rPr>
+        <w:t>.</w:t>
+      </w:r>
+      <w:r>
+        <w:rPr>
+          <w:lang w:val="de-DE"/>
+        </w:rPr>
+        <w:t>222</w:t>
+      </w:r>
+      <w:r>
+        <w:rPr>
+          <w:lang w:val="de-DE"/>
+        </w:rPr>
+        <w:t>.</w:t>
+      </w:r>
+      <w:r>
+        <w:rPr>
+          <w:lang w:val="de-DE"/>
+        </w:rPr>
+        <w:t>222</w:t>
+      </w:r>
+      <w:r>
+        <w:rPr>
+          <w:lang w:val="de-DE"/>
+        </w:rPr>
+        <w:t xml:space="preserve"> API-Aufrufe pro Tag  </w:t>
+      </w:r>
+      <w:r>
+        <w:rPr>
+          <w:lang w:val="de-DE"/>
+        </w:rPr>
+        <w:br/>
+      </w:r>
+      <w:r>
+        <w:rPr>
+          <w:lang w:val="de-DE"/>
+        </w:rPr>
+        <w:t>3</w:t>
+      </w:r>
+      <w:r>
+        <w:rPr>
+          <w:lang w:val="de-DE"/>
+        </w:rPr>
+        <w:t>.</w:t>
+      </w:r>
+      <w:r>
+        <w:rPr>
+          <w:lang w:val="de-DE"/>
+        </w:rPr>
+        <w:t>842</w:t>
+      </w:r>
+      <w:r>
+        <w:rPr>
+          <w:lang w:val="de-DE"/>
+        </w:rPr>
+        <w:t>.</w:t>
+      </w:r>
+      <w:r>
+        <w:rPr>
+          <w:lang w:val="de-DE"/>
+        </w:rPr>
+        <w:t>59</w:t>
+      </w:r>
+      <w:r>
+        <w:rPr>
+          <w:lang w:val="de-DE"/>
+        </w:rPr>
+        <w:t xml:space="preserve">3 API-Aufrufe pro Stunde  </w:t>
+      </w:r>
+      <w:r>
+        <w:rPr>
+          <w:lang w:val="de-DE"/>
+        </w:rPr>
+        <w:br/>
+      </w:r>
+      <w:r>
+        <w:rPr>
+          <w:lang w:val="de-DE"/>
+        </w:rPr>
+        <w:t>64</w:t>
+      </w:r>
+      <w:r>
+        <w:rPr>
+          <w:lang w:val="de-DE"/>
+        </w:rPr>
+        <w:t>.</w:t>
+      </w:r>
+      <w:r>
+        <w:rPr>
+          <w:lang w:val="de-DE"/>
+        </w:rPr>
+        <w:t>043</w:t>
+      </w:r>
+      <w:r>
+        <w:rPr>
+          <w:lang w:val="de-DE"/>
+        </w:rPr>
+        <w:t xml:space="preserve"> API-Aufrufe pro Minute </w:t>
+      </w:r>
+      <w:r>
+        <w:rPr>
+          <w:lang w:val="de-DE"/>
+        </w:rPr>
+        <w:br/>
+      </w:r>
+      <w:r>
+        <w:rPr>
+          <w:lang w:val="de-DE"/>
+        </w:rPr>
+        <w:t>106</w:t>
+      </w:r>
+      <w:r>
+        <w:rPr>
+          <w:lang w:val="de-DE"/>
+        </w:rPr>
+        <w:t>7 API-Aufrufe pro Sekunde</w:t>
+      </w:r>
+      <w:r>
+        <w:rPr>
+          <w:lang w:val="de-DE"/>
+        </w:rPr>
+        <w:br/>
+      </w:r>
+      <w:r>
+        <w:rPr>
+          <w:lang w:val="de-DE"/>
+        </w:rPr>
+        <w:br/>
+      </w:r>
+      <w:r>
+        <w:rPr>
+          <w:lang w:val="de-DE"/>
+        </w:rPr>
+        <w:t>Datenvolumen: ~2</w:t>
+      </w:r>
+      <w:r>
+        <w:rPr>
+          <w:lang w:val="de-DE"/>
+        </w:rPr>
+        <w:t xml:space="preserve"> bis 4</w:t>
+      </w:r>
+      <w:r>
+        <w:rPr>
+          <w:lang w:val="de-DE"/>
+        </w:rPr>
+        <w:t xml:space="preserve"> TB bei Speicherung aller Wünsche.</w:t>
+      </w:r>
+      <w:r>
+        <w:rPr>
+          <w:lang w:val="de-DE"/>
+        </w:rPr>
+        <w:br/>
+        <w:t>Die CPU und RAM-Auslastung erlauben durch horizontale Skalierung die Handhabung dieser Last.</w:t>
       </w:r>
       <w:r>
         <w:rPr>
@@ -762,858 +1769,153 @@
     <w:p>
       <w:pPr>
         <w:pStyle w:val="berschrift2"/>
+        <w:rPr>
+          <w:lang w:val="de-DE"/>
+        </w:rPr>
       </w:pPr>
-      <w:proofErr w:type="spellStart"/>
-      <w:r>
-        <w:t>Datenstrukturen</w:t>
-      </w:r>
-      <w:proofErr w:type="spellEnd"/>
+      <w:bookmarkStart w:id="5" w:name="_Toc188821003"/>
+      <w:r>
+        <w:rPr>
+          <w:lang w:val="de-DE"/>
+        </w:rPr>
+        <w:t xml:space="preserve">Eigene </w:t>
+      </w:r>
+      <w:r>
+        <w:rPr>
+          <w:lang w:val="de-DE"/>
+        </w:rPr>
+        <w:t>Hardwareanalyse</w:t>
+      </w:r>
+      <w:bookmarkEnd w:id="5"/>
     </w:p>
     <w:p>
-      <w:r>
+      <w:pPr>
+        <w:rPr>
+          <w:lang w:val="de-DE"/>
+        </w:rPr>
+      </w:pPr>
+      <w:r>
+        <w:rPr>
+          <w:lang w:val="de-DE"/>
+        </w:rPr>
         <w:br/>
-      </w:r>
-      <w:proofErr w:type="spellStart"/>
-      <w:r>
-        <w:t>ValidationRequest</w:t>
-      </w:r>
-      <w:proofErr w:type="spellEnd"/>
-      <w:r>
-        <w:t xml:space="preserve">: </w:t>
-      </w:r>
-      <w:r>
+        <w:t>Hardware:</w:t>
+      </w:r>
+      <w:r>
+        <w:rPr>
+          <w:lang w:val="de-DE"/>
+        </w:rPr>
         <w:br/>
-      </w:r>
-      <w:r>
-        <w:t xml:space="preserve">{ </w:t>
-      </w:r>
-      <w:r>
+        <w:t>- CPU: AMD Ryzen 7 3800X (8 Cores, 3.90 GHz).</w:t>
+      </w:r>
+      <w:r>
+        <w:rPr>
+          <w:lang w:val="de-DE"/>
+        </w:rPr>
         <w:br/>
-        <w:t xml:space="preserve">    </w:t>
-      </w:r>
-      <w:proofErr w:type="spellStart"/>
-      <w:r>
-        <w:t>AccessToken</w:t>
-      </w:r>
-      <w:proofErr w:type="spellEnd"/>
-      <w:r>
-        <w:t xml:space="preserve">: string, </w:t>
-      </w:r>
-      <w:r>
+        <w:t>- RAM: 32 GB DDR4.</w:t>
+      </w:r>
+      <w:r>
+        <w:rPr>
+          <w:lang w:val="de-DE"/>
+        </w:rPr>
         <w:br/>
-        <w:t xml:space="preserve">    </w:t>
-      </w:r>
-      <w:r>
-        <w:t xml:space="preserve">Wish: { </w:t>
-      </w:r>
-      <w:r>
+        <w:t>- Speicher: 2.5 TB HDD.</w:t>
+      </w:r>
+      <w:r>
+        <w:rPr>
+          <w:lang w:val="de-DE"/>
+        </w:rPr>
         <w:br/>
-        <w:t xml:space="preserve">         </w:t>
-      </w:r>
-      <w:r>
-        <w:t xml:space="preserve">Id: int, </w:t>
-      </w:r>
-      <w:r>
+      </w:r>
+      <w:r>
+        <w:rPr>
+          <w:lang w:val="de-DE"/>
+        </w:rPr>
         <w:br/>
-        <w:t xml:space="preserve">         </w:t>
-      </w:r>
-      <w:r>
-        <w:t xml:space="preserve">Description: string, </w:t>
-      </w:r>
-      <w:r>
+        <w:t>Berechnung:</w:t>
+      </w:r>
+      <w:r>
+        <w:rPr>
+          <w:lang w:val="de-DE"/>
+        </w:rPr>
         <w:br/>
-        <w:t xml:space="preserve">         </w:t>
-      </w:r>
-      <w:proofErr w:type="spellStart"/>
-      <w:r>
-        <w:t>FileName</w:t>
-      </w:r>
-      <w:proofErr w:type="spellEnd"/>
-      <w:r>
-        <w:t>: string</w:t>
-      </w:r>
-      <w:r>
+        <w:t>- Jeder Wunsch benötigt ca. 1.2 KB.</w:t>
+      </w:r>
+      <w:r>
+        <w:rPr>
+          <w:lang w:val="de-DE"/>
+        </w:rPr>
         <w:br/>
-        <w:t xml:space="preserve">         </w:t>
-      </w:r>
-      <w:r>
-        <w:t xml:space="preserve">Status: string </w:t>
-      </w:r>
-      <w:r>
+        <w:t>- Maximale Speicherung: ~2 Milliarden Wünsche.</w:t>
+      </w:r>
+      <w:r>
+        <w:rPr>
+          <w:lang w:val="de-DE"/>
+        </w:rPr>
         <w:br/>
-        <w:t xml:space="preserve">    </w:t>
-      </w:r>
-      <w:r>
-        <w:t>}</w:t>
-      </w:r>
-      <w:r>
+      </w:r>
+      <w:r>
+        <w:rPr>
+          <w:lang w:val="de-DE"/>
+        </w:rPr>
         <w:br/>
-        <w:t>}</w:t>
-      </w:r>
-      <w:r>
+        <w:t>DDoS-Schwelle:</w:t>
+      </w:r>
+      <w:r>
+        <w:rPr>
+          <w:lang w:val="de-DE"/>
+        </w:rPr>
         <w:br/>
-      </w:r>
-      <w:r>
+        <w:t>- API-Gateway kann bei 10.000 Requests/sec überlasten.</w:t>
+      </w:r>
+      <w:r>
+        <w:rPr>
+          <w:lang w:val="de-DE"/>
+        </w:rPr>
         <w:br/>
-      </w:r>
-      <w:proofErr w:type="spellStart"/>
-      <w:r>
-        <w:t>ValidationResponse</w:t>
-      </w:r>
-      <w:proofErr w:type="spellEnd"/>
-      <w:r>
-        <w:t xml:space="preserve">: </w:t>
-      </w:r>
-      <w:r>
+        <w:t>- Skalierbarkeit durch Load-Balancer erforderlich</w:t>
+      </w:r>
+      <w:r>
+        <w:rPr>
+          <w:lang w:val="de-DE"/>
+        </w:rPr>
+        <w:t>!</w:t>
+      </w:r>
+      <w:r>
+        <w:rPr>
+          <w:lang w:val="de-DE"/>
+        </w:rPr>
         <w:br/>
       </w:r>
       <w:r>
-        <w:t xml:space="preserve">{ </w:t>
-      </w:r>
-      <w:r>
+        <w:rPr>
+          <w:lang w:val="de-DE"/>
+        </w:rPr>
         <w:br/>
-        <w:t xml:space="preserve">    </w:t>
-      </w:r>
-      <w:proofErr w:type="spellStart"/>
-      <w:r>
-        <w:t>IsValid</w:t>
-      </w:r>
-      <w:proofErr w:type="spellEnd"/>
-      <w:r>
-        <w:t xml:space="preserve">: bool, </w:t>
-      </w:r>
-      <w:r>
+      </w:r>
+      <w:r>
+        <w:rPr>
+          <w:lang w:val="de-DE"/>
+        </w:rPr>
         <w:br/>
-        <w:t xml:space="preserve">    </w:t>
-      </w:r>
-      <w:r>
-        <w:t xml:space="preserve">Message: string, </w:t>
-      </w:r>
-      <w:r>
-        <w:br/>
-        <w:t xml:space="preserve">    </w:t>
-      </w:r>
-      <w:proofErr w:type="spellStart"/>
-      <w:r>
-        <w:t>ValidatedWish</w:t>
-      </w:r>
-      <w:proofErr w:type="spellEnd"/>
-      <w:r>
-        <w:t xml:space="preserve">: </w:t>
-      </w:r>
-      <w:r>
-        <w:br/>
-      </w:r>
-      <w:r>
-        <w:lastRenderedPageBreak/>
-        <w:t xml:space="preserve">     </w:t>
-      </w:r>
-      <w:r>
-        <w:t>{</w:t>
-      </w:r>
-      <w:r>
-        <w:br/>
-        <w:t xml:space="preserve">          </w:t>
-      </w:r>
-      <w:r>
-        <w:t xml:space="preserve">Id: int, </w:t>
-      </w:r>
-      <w:r>
-        <w:br/>
-        <w:t xml:space="preserve">          </w:t>
-      </w:r>
-      <w:r>
-        <w:t xml:space="preserve">Description: string, </w:t>
-      </w:r>
-      <w:r>
-        <w:br/>
-        <w:t xml:space="preserve">          </w:t>
-      </w:r>
-      <w:proofErr w:type="spellStart"/>
-      <w:r>
-        <w:t>FileName</w:t>
-      </w:r>
-      <w:proofErr w:type="spellEnd"/>
-      <w:r>
-        <w:t>: string</w:t>
-      </w:r>
-      <w:r>
-        <w:br/>
-        <w:t xml:space="preserve">          </w:t>
-      </w:r>
-      <w:r>
-        <w:t xml:space="preserve">Status: string </w:t>
-      </w:r>
-      <w:r>
-        <w:br/>
-        <w:t xml:space="preserve">      </w:t>
-      </w:r>
-      <w:r>
-        <w:t xml:space="preserve">} </w:t>
-      </w:r>
-      <w:r>
-        <w:br/>
-      </w:r>
-      <w:r>
-        <w:t>}</w:t>
-      </w:r>
-      <w:r>
-        <w:br/>
-      </w:r>
-      <w:r>
-        <w:br/>
-      </w:r>
-      <w:proofErr w:type="spellStart"/>
-      <w:r>
-        <w:t>WishesRequest</w:t>
-      </w:r>
-      <w:proofErr w:type="spellEnd"/>
-      <w:r>
-        <w:t xml:space="preserve">: </w:t>
-      </w:r>
-      <w:r>
-        <w:br/>
-      </w:r>
-      <w:r>
-        <w:t xml:space="preserve">{ </w:t>
-      </w:r>
-      <w:r>
-        <w:br/>
-        <w:t xml:space="preserve">      </w:t>
-      </w:r>
-      <w:r>
-        <w:t xml:space="preserve">Action: string, </w:t>
-      </w:r>
-      <w:r>
-        <w:br/>
-        <w:t xml:space="preserve">      </w:t>
-      </w:r>
-      <w:r>
-        <w:t xml:space="preserve">Wish: { </w:t>
-      </w:r>
-      <w:r>
-        <w:br/>
-        <w:t xml:space="preserve">         Id: int, </w:t>
-      </w:r>
-      <w:r>
-        <w:br/>
-        <w:t xml:space="preserve">         Description: string, </w:t>
-      </w:r>
-      <w:r>
-        <w:br/>
-        <w:t xml:space="preserve">         </w:t>
-      </w:r>
-      <w:proofErr w:type="spellStart"/>
-      <w:r>
-        <w:t>FileName</w:t>
-      </w:r>
-      <w:proofErr w:type="spellEnd"/>
-      <w:r>
-        <w:t>: string</w:t>
-      </w:r>
-      <w:r>
-        <w:br/>
-        <w:t xml:space="preserve">         Status: string </w:t>
-      </w:r>
-      <w:r>
-        <w:br/>
-        <w:t xml:space="preserve">    }</w:t>
-      </w:r>
-      <w:r>
-        <w:br/>
-      </w:r>
-      <w:r>
-        <w:t>}</w:t>
-      </w:r>
-      <w:r>
-        <w:br/>
-      </w:r>
-      <w:r>
-        <w:br/>
-        <w:t xml:space="preserve">WishesResponse: </w:t>
-      </w:r>
-      <w:r>
-        <w:br/>
-      </w:r>
-      <w:r>
-        <w:t xml:space="preserve">{ </w:t>
-      </w:r>
-      <w:r>
-        <w:br/>
-        <w:t xml:space="preserve">       </w:t>
-      </w:r>
-      <w:r>
-        <w:t xml:space="preserve">Success: bool, </w:t>
-      </w:r>
-      <w:r>
-        <w:br/>
-        <w:t xml:space="preserve">       </w:t>
-      </w:r>
-      <w:r>
-        <w:t xml:space="preserve">Message: string, </w:t>
-      </w:r>
-      <w:r>
-        <w:br/>
-        <w:t xml:space="preserve">       </w:t>
-      </w:r>
-      <w:r>
-        <w:t>Data: [</w:t>
-      </w:r>
-      <w:r>
-        <w:br/>
-        <w:t xml:space="preserve">            </w:t>
-      </w:r>
-      <w:r>
-        <w:t xml:space="preserve">{ </w:t>
-      </w:r>
-      <w:r>
-        <w:br/>
-        <w:t xml:space="preserve">                 </w:t>
-      </w:r>
-      <w:r>
-        <w:t xml:space="preserve">Id: int, </w:t>
-      </w:r>
-      <w:r>
-        <w:br/>
-        <w:t xml:space="preserve">                 </w:t>
-      </w:r>
-      <w:r>
-        <w:t>Description: string,</w:t>
-      </w:r>
-      <w:r>
-        <w:br/>
-        <w:t xml:space="preserve">                 </w:t>
-      </w:r>
-      <w:r>
-        <w:t xml:space="preserve">Status: string </w:t>
-      </w:r>
-      <w:r>
-        <w:br/>
-        <w:t xml:space="preserve">            </w:t>
-      </w:r>
-      <w:r>
-        <w:t>}</w:t>
-      </w:r>
-      <w:r>
-        <w:br/>
-        <w:t xml:space="preserve">      </w:t>
-      </w:r>
-      <w:r>
-        <w:t xml:space="preserve">] </w:t>
-      </w:r>
-      <w:r>
-        <w:br/>
-      </w:r>
-      <w:r>
-        <w:t>}</w:t>
-      </w:r>
-      <w:r>
-        <w:br/>
-      </w:r>
-      <w:r>
-        <w:br/>
-        <w:t xml:space="preserve">MySQL Wish: </w:t>
-      </w:r>
-      <w:r>
-        <w:br/>
-      </w:r>
-      <w:r>
-        <w:t>CREATE TABLE Wish (</w:t>
-      </w:r>
-      <w:r>
-        <w:br/>
-        <w:t xml:space="preserve">       </w:t>
-      </w:r>
-      <w:r>
-        <w:t xml:space="preserve">Id INTEGER AUTO_INCREMENT, </w:t>
-      </w:r>
-      <w:r>
-        <w:br/>
-        <w:t xml:space="preserve">       </w:t>
-      </w:r>
-      <w:r>
-        <w:t>Description VARCHAR(500)</w:t>
-      </w:r>
-      <w:r>
-        <w:t xml:space="preserve"> NOT NULL</w:t>
-      </w:r>
-      <w:r>
-        <w:t xml:space="preserve">, </w:t>
-      </w:r>
-      <w:r>
-        <w:br/>
-        <w:t xml:space="preserve">       </w:t>
-      </w:r>
-      <w:proofErr w:type="spellStart"/>
-      <w:r>
-        <w:t>FileName</w:t>
-      </w:r>
-      <w:proofErr w:type="spellEnd"/>
-      <w:r>
-        <w:t xml:space="preserve"> VARCHAR(100),</w:t>
-      </w:r>
-      <w:r>
-        <w:br/>
-        <w:t xml:space="preserve">       </w:t>
-      </w:r>
-      <w:r>
-        <w:t>Status ENUM(</w:t>
-      </w:r>
-      <w:r>
-        <w:t>‘Formulated’, ‘InProgress’, ‘Delivering’, ‘</w:t>
-      </w:r>
-      <w:proofErr w:type="spellStart"/>
-      <w:r>
-        <w:t>UnderTree</w:t>
-      </w:r>
-      <w:proofErr w:type="spellEnd"/>
-      <w:r>
-        <w:t>’</w:t>
-      </w:r>
-      <w:r>
-        <w:t>)</w:t>
-      </w:r>
-      <w:r>
-        <w:br/>
-      </w:r>
-      <w:r>
-        <w:br/>
-        <w:t xml:space="preserve">       PRIMARY KEY(Id)</w:t>
-      </w:r>
-      <w:r>
-        <w:br/>
-      </w:r>
-      <w:r>
-        <w:t>).</w:t>
-      </w:r>
-    </w:p>
-    <w:p>
-      <w:r>
-        <w:br w:type="page"/>
       </w:r>
     </w:p>
     <w:p>
       <w:pPr>
         <w:pStyle w:val="berschrift2"/>
         <w:rPr>
-          <w:lang w:val="en-AU"/>
+          <w:lang w:val="de-DE"/>
         </w:rPr>
       </w:pPr>
-      <w:r>
-        <w:rPr>
-          <w:lang w:val="en-AU"/>
-        </w:rPr>
-        <w:lastRenderedPageBreak/>
-        <w:t xml:space="preserve">Analyse: </w:t>
-      </w:r>
-      <w:proofErr w:type="spellStart"/>
-      <w:r>
-        <w:rPr>
-          <w:lang w:val="en-AU"/>
-        </w:rPr>
-        <w:t>Datenverkehr</w:t>
-      </w:r>
-      <w:proofErr w:type="spellEnd"/>
-      <w:r>
-        <w:rPr>
-          <w:lang w:val="en-AU"/>
-        </w:rPr>
-        <w:t xml:space="preserve"> und </w:t>
-      </w:r>
-      <w:proofErr w:type="spellStart"/>
-      <w:r>
-        <w:rPr>
-          <w:lang w:val="en-AU"/>
-        </w:rPr>
-        <w:t>Skalierung</w:t>
-      </w:r>
-      <w:proofErr w:type="spellEnd"/>
-    </w:p>
-    <w:p>
-      <w:pPr>
+      <w:bookmarkStart w:id="6" w:name="_Toc188821004"/>
+      <w:r>
         <w:rPr>
           <w:lang w:val="de-DE"/>
         </w:rPr>
-      </w:pPr>
-      <w:r>
-        <w:rPr>
-          <w:lang w:val="de-DE"/>
-        </w:rPr>
-        <w:br/>
-      </w:r>
-      <w:r>
-        <w:rPr>
-          <w:lang w:val="de-DE"/>
-        </w:rPr>
-        <w:t>Wir erwarten</w:t>
-      </w:r>
-      <w:r>
-        <w:rPr>
-          <w:lang w:val="de-DE"/>
-        </w:rPr>
-        <w:t xml:space="preserve"> 8 Milliarden Wünsche</w:t>
-      </w:r>
-      <w:r>
-        <w:rPr>
-          <w:lang w:val="de-DE"/>
-        </w:rPr>
-        <w:t>. Es wird angenommen, dass alle Wünsche</w:t>
-      </w:r>
-      <w:r>
-        <w:rPr>
-          <w:lang w:val="de-DE"/>
-        </w:rPr>
-        <w:t xml:space="preserve"> innerhalb von 90 Tagen</w:t>
-      </w:r>
-      <w:r>
-        <w:rPr>
-          <w:lang w:val="de-DE"/>
-        </w:rPr>
-        <w:t xml:space="preserve"> um Weihnachten erwartet werden. </w:t>
-      </w:r>
-      <w:r>
-        <w:rPr>
-          <w:lang w:val="de-DE"/>
-        </w:rPr>
-        <w:br/>
-        <w:t xml:space="preserve">Dadurch ergeben sich </w:t>
-      </w:r>
-      <w:r>
-        <w:rPr>
-          <w:lang w:val="de-DE"/>
-        </w:rPr>
-        <w:br/>
-      </w:r>
-      <w:r>
-        <w:rPr>
-          <w:lang w:val="de-DE"/>
-        </w:rPr>
-        <w:t>92</w:t>
-      </w:r>
-      <w:r>
-        <w:rPr>
-          <w:lang w:val="de-DE"/>
-        </w:rPr>
-        <w:t>.</w:t>
-      </w:r>
-      <w:r>
-        <w:rPr>
-          <w:lang w:val="de-DE"/>
-        </w:rPr>
-        <w:t>222</w:t>
-      </w:r>
-      <w:r>
-        <w:rPr>
-          <w:lang w:val="de-DE"/>
-        </w:rPr>
-        <w:t>.</w:t>
-      </w:r>
-      <w:r>
-        <w:rPr>
-          <w:lang w:val="de-DE"/>
-        </w:rPr>
-        <w:t>222</w:t>
-      </w:r>
-      <w:r>
-        <w:rPr>
-          <w:lang w:val="de-DE"/>
-        </w:rPr>
-        <w:t xml:space="preserve"> API-Aufrufe pro Tag  </w:t>
-      </w:r>
-      <w:r>
-        <w:rPr>
-          <w:lang w:val="de-DE"/>
-        </w:rPr>
-        <w:br/>
-      </w:r>
-      <w:r>
-        <w:rPr>
-          <w:lang w:val="de-DE"/>
-        </w:rPr>
-        <w:t>3</w:t>
-      </w:r>
-      <w:r>
-        <w:rPr>
-          <w:lang w:val="de-DE"/>
-        </w:rPr>
-        <w:t>.</w:t>
-      </w:r>
-      <w:r>
-        <w:rPr>
-          <w:lang w:val="de-DE"/>
-        </w:rPr>
-        <w:t>842</w:t>
-      </w:r>
-      <w:r>
-        <w:rPr>
-          <w:lang w:val="de-DE"/>
-        </w:rPr>
-        <w:t>.</w:t>
-      </w:r>
-      <w:r>
-        <w:rPr>
-          <w:lang w:val="de-DE"/>
-        </w:rPr>
-        <w:t>59</w:t>
-      </w:r>
-      <w:r>
-        <w:rPr>
-          <w:lang w:val="de-DE"/>
-        </w:rPr>
-        <w:t xml:space="preserve">3 API-Aufrufe pro Stunde  </w:t>
-      </w:r>
-      <w:r>
-        <w:rPr>
-          <w:lang w:val="de-DE"/>
-        </w:rPr>
-        <w:br/>
-      </w:r>
-      <w:r>
-        <w:rPr>
-          <w:lang w:val="de-DE"/>
-        </w:rPr>
-        <w:t>64</w:t>
-      </w:r>
-      <w:r>
-        <w:rPr>
-          <w:lang w:val="de-DE"/>
-        </w:rPr>
-        <w:t>.</w:t>
-      </w:r>
-      <w:r>
-        <w:rPr>
-          <w:lang w:val="de-DE"/>
-        </w:rPr>
-        <w:t>043</w:t>
-      </w:r>
-      <w:r>
-        <w:rPr>
-          <w:lang w:val="de-DE"/>
-        </w:rPr>
-        <w:t xml:space="preserve"> API-Aufrufe pro Minute </w:t>
-      </w:r>
-      <w:r>
-        <w:rPr>
-          <w:lang w:val="de-DE"/>
-        </w:rPr>
-        <w:br/>
-      </w:r>
-      <w:r>
-        <w:rPr>
-          <w:lang w:val="de-DE"/>
-        </w:rPr>
-        <w:t>106</w:t>
-      </w:r>
-      <w:r>
-        <w:rPr>
-          <w:lang w:val="de-DE"/>
-        </w:rPr>
-        <w:t>7 API-Aufrufe pro Sekunde</w:t>
-      </w:r>
-      <w:r>
-        <w:rPr>
-          <w:lang w:val="de-DE"/>
-        </w:rPr>
-        <w:br/>
-      </w:r>
-      <w:r>
-        <w:rPr>
-          <w:lang w:val="de-DE"/>
-        </w:rPr>
-        <w:br/>
-      </w:r>
-      <w:r>
-        <w:rPr>
-          <w:lang w:val="de-DE"/>
-        </w:rPr>
-        <w:t>Datenvolumen: ~2</w:t>
-      </w:r>
-      <w:r>
-        <w:rPr>
-          <w:lang w:val="de-DE"/>
-        </w:rPr>
-        <w:t xml:space="preserve"> bis 4</w:t>
-      </w:r>
-      <w:r>
-        <w:rPr>
-          <w:lang w:val="de-DE"/>
-        </w:rPr>
-        <w:t xml:space="preserve"> TB bei Speicherung aller Wünsche.</w:t>
-      </w:r>
-      <w:r>
-        <w:rPr>
-          <w:lang w:val="de-DE"/>
-        </w:rPr>
-        <w:br/>
-        <w:t>Die CPU und RAM-Auslastung erlauben durch horizontale Skalierung die Handhabung dieser Last.</w:t>
-      </w:r>
-      <w:r>
-        <w:rPr>
-          <w:lang w:val="de-DE"/>
-        </w:rPr>
-        <w:br/>
-      </w:r>
-    </w:p>
-    <w:p>
-      <w:pPr>
-        <w:pStyle w:val="berschrift2"/>
-        <w:rPr>
-          <w:lang w:val="de-DE"/>
-        </w:rPr>
-      </w:pPr>
-      <w:r>
-        <w:rPr>
-          <w:lang w:val="de-DE"/>
-        </w:rPr>
-        <w:t xml:space="preserve">Eigene </w:t>
-      </w:r>
-      <w:r>
-        <w:rPr>
-          <w:lang w:val="de-DE"/>
-        </w:rPr>
-        <w:t>Hardwareanalyse</w:t>
-      </w:r>
-    </w:p>
-    <w:p>
-      <w:pPr>
-        <w:rPr>
-          <w:lang w:val="de-DE"/>
-        </w:rPr>
-      </w:pPr>
-      <w:r>
-        <w:rPr>
-          <w:lang w:val="de-DE"/>
-        </w:rPr>
-        <w:br/>
-        <w:t>Hardware:</w:t>
-      </w:r>
-      <w:r>
-        <w:rPr>
-          <w:lang w:val="de-DE"/>
-        </w:rPr>
-        <w:br/>
-        <w:t>- CPU: AMD Ryzen 7 3800X (8 Cores, 3.90 GHz).</w:t>
-      </w:r>
-      <w:r>
-        <w:rPr>
-          <w:lang w:val="de-DE"/>
-        </w:rPr>
-        <w:br/>
-        <w:t>- RAM: 32 GB DDR4.</w:t>
-      </w:r>
-      <w:r>
-        <w:rPr>
-          <w:lang w:val="de-DE"/>
-        </w:rPr>
-        <w:br/>
-        <w:t>- Speicher: 2.5 TB HDD.</w:t>
-      </w:r>
-      <w:r>
-        <w:rPr>
-          <w:lang w:val="de-DE"/>
-        </w:rPr>
-        <w:br/>
-      </w:r>
-      <w:r>
-        <w:rPr>
-          <w:lang w:val="de-DE"/>
-        </w:rPr>
-        <w:br/>
-        <w:t>Berechnung:</w:t>
-      </w:r>
-      <w:r>
-        <w:rPr>
-          <w:lang w:val="de-DE"/>
-        </w:rPr>
-        <w:br/>
-        <w:t>- Jeder Wunsch benötigt ca. 1.2 KB.</w:t>
-      </w:r>
-      <w:r>
-        <w:rPr>
-          <w:lang w:val="de-DE"/>
-        </w:rPr>
-        <w:br/>
-        <w:t>- Maximale Speicherung: ~2 Milliarden Wünsche.</w:t>
-      </w:r>
-      <w:r>
-        <w:rPr>
-          <w:lang w:val="de-DE"/>
-        </w:rPr>
-        <w:br/>
-      </w:r>
-      <w:r>
-        <w:rPr>
-          <w:lang w:val="de-DE"/>
-        </w:rPr>
-        <w:br/>
-        <w:t>DDoS-Schwelle:</w:t>
-      </w:r>
-      <w:r>
-        <w:rPr>
-          <w:lang w:val="de-DE"/>
-        </w:rPr>
-        <w:br/>
-        <w:t xml:space="preserve">- API-Gateway kann bei 10.000 </w:t>
-      </w:r>
-      <w:proofErr w:type="spellStart"/>
-      <w:r>
-        <w:rPr>
-          <w:lang w:val="de-DE"/>
-        </w:rPr>
-        <w:t>Requests</w:t>
-      </w:r>
-      <w:proofErr w:type="spellEnd"/>
-      <w:r>
-        <w:rPr>
-          <w:lang w:val="de-DE"/>
-        </w:rPr>
-        <w:t>/sec überlasten.</w:t>
-      </w:r>
-      <w:r>
-        <w:rPr>
-          <w:lang w:val="de-DE"/>
-        </w:rPr>
-        <w:br/>
-        <w:t>- Skalierbarkeit durch Load-Balancer erforderlich</w:t>
-      </w:r>
-      <w:r>
-        <w:rPr>
-          <w:lang w:val="de-DE"/>
-        </w:rPr>
-        <w:t>!</w:t>
-      </w:r>
-      <w:r>
-        <w:rPr>
-          <w:lang w:val="de-DE"/>
-        </w:rPr>
-        <w:br/>
-      </w:r>
-      <w:r>
-        <w:rPr>
-          <w:lang w:val="de-DE"/>
-        </w:rPr>
-        <w:br/>
-      </w:r>
-      <w:r>
-        <w:rPr>
-          <w:lang w:val="de-DE"/>
-        </w:rPr>
-        <w:br/>
-      </w:r>
-    </w:p>
-    <w:p>
-      <w:pPr>
-        <w:pStyle w:val="berschrift2"/>
-        <w:rPr>
-          <w:lang w:val="de-DE"/>
-        </w:rPr>
-      </w:pPr>
-      <w:r>
-        <w:rPr>
-          <w:lang w:val="de-DE"/>
-        </w:rPr>
         <w:t>Lösung: Verteilte Anwendung</w:t>
       </w:r>
+      <w:bookmarkEnd w:id="6"/>
     </w:p>
     <w:p>
       <w:pPr>
@@ -1630,21 +1932,7 @@
         <w:rPr>
           <w:lang w:val="en-AU"/>
         </w:rPr>
-        <w:t xml:space="preserve">1 * API-Gateway </w:t>
-      </w:r>
-      <w:proofErr w:type="spellStart"/>
-      <w:r>
-        <w:rPr>
-          <w:lang w:val="en-AU"/>
-        </w:rPr>
-        <w:t>als</w:t>
-      </w:r>
-      <w:proofErr w:type="spellEnd"/>
-      <w:r>
-        <w:rPr>
-          <w:lang w:val="en-AU"/>
-        </w:rPr>
-        <w:t xml:space="preserve"> Load-</w:t>
+        <w:t>1 * API-Gateway als Load-</w:t>
       </w:r>
       <w:r>
         <w:rPr>
@@ -2665,6 +2953,7 @@
   <w:style w:type="character" w:default="1" w:styleId="Absatz-Standardschriftart">
     <w:name w:val="Default Paragraph Font"/>
     <w:uiPriority w:val="1"/>
+    <w:semiHidden/>
     <w:unhideWhenUsed/>
   </w:style>
   <w:style w:type="table" w:default="1" w:styleId="NormaleTabelle">
@@ -3379,7 +3668,6 @@
     <w:basedOn w:val="berschrift1"/>
     <w:next w:val="Standard"/>
     <w:uiPriority w:val="39"/>
-    <w:semiHidden/>
     <w:unhideWhenUsed/>
     <w:qFormat/>
     <w:rsid w:val="00FC693F"/>
@@ -13440,6 +13728,55 @@
         <w:shd w:val="clear" w:color="auto" w:fill="FBCAA2" w:themeFill="accent6" w:themeFillTint="7F"/>
       </w:tcPr>
     </w:tblStylePr>
+  </w:style>
+  <w:style w:type="paragraph" w:styleId="Verzeichnis1">
+    <w:name w:val="toc 1"/>
+    <w:basedOn w:val="Standard"/>
+    <w:next w:val="Standard"/>
+    <w:autoRedefine/>
+    <w:uiPriority w:val="39"/>
+    <w:unhideWhenUsed/>
+    <w:rsid w:val="004B1539"/>
+    <w:pPr>
+      <w:spacing w:after="100"/>
+    </w:pPr>
+  </w:style>
+  <w:style w:type="paragraph" w:styleId="Verzeichnis3">
+    <w:name w:val="toc 3"/>
+    <w:basedOn w:val="Standard"/>
+    <w:next w:val="Standard"/>
+    <w:autoRedefine/>
+    <w:uiPriority w:val="39"/>
+    <w:unhideWhenUsed/>
+    <w:rsid w:val="004B1539"/>
+    <w:pPr>
+      <w:spacing w:after="100"/>
+      <w:ind w:left="440"/>
+    </w:pPr>
+  </w:style>
+  <w:style w:type="paragraph" w:styleId="Verzeichnis2">
+    <w:name w:val="toc 2"/>
+    <w:basedOn w:val="Standard"/>
+    <w:next w:val="Standard"/>
+    <w:autoRedefine/>
+    <w:uiPriority w:val="39"/>
+    <w:unhideWhenUsed/>
+    <w:rsid w:val="004B1539"/>
+    <w:pPr>
+      <w:spacing w:after="100"/>
+      <w:ind w:left="220"/>
+    </w:pPr>
+  </w:style>
+  <w:style w:type="character" w:styleId="Hyperlink">
+    <w:name w:val="Hyperlink"/>
+    <w:basedOn w:val="Absatz-Standardschriftart"/>
+    <w:uiPriority w:val="99"/>
+    <w:unhideWhenUsed/>
+    <w:rsid w:val="004B1539"/>
+    <w:rPr>
+      <w:color w:val="0000FF" w:themeColor="hyperlink"/>
+      <w:u w:val="single"/>
+    </w:rPr>
   </w:style>
 </w:styles>
 </file>

</xml_diff>